<commit_message>
Add Metodologia di lavoro
</commit_message>
<xml_diff>
--- a/Relazione elaborato.docx
+++ b/Relazione elaborato.docx
@@ -7233,19 +7233,31 @@
           <w:rFonts w:ascii="Times New Roman" w:eastAsia="Calibri" w:hAnsi="Times New Roman" w:cs="Times New Roman"/>
           <w:sz w:val="26"/>
           <w:szCs w:val="26"/>
+          <w:lang w:eastAsia="it-IT"/>
+        </w:rPr>
+      </w:pPr>
+      <w:r>
+        <w:rPr>
+          <w:rFonts w:ascii="Times New Roman" w:eastAsia="Calibri" w:hAnsi="Times New Roman" w:cs="Times New Roman"/>
+          <w:sz w:val="26"/>
+          <w:szCs w:val="26"/>
+          <w:lang w:eastAsia="it-IT"/>
+        </w:rPr>
+        <w:t>Figura 2.3: Struttura dei vari movimenti del Nemico</w:t>
+      </w:r>
+    </w:p>
+    <w:p>
+      <w:pPr>
+        <w:spacing w:after="0" w:line="240" w:lineRule="auto"/>
+        <w:ind w:left="680"/>
+        <w:rPr>
+          <w:rFonts w:ascii="Times New Roman" w:eastAsia="Calibri" w:hAnsi="Times New Roman" w:cs="Times New Roman"/>
+          <w:sz w:val="26"/>
+          <w:szCs w:val="26"/>
           <w:u w:val="single"/>
           <w:lang w:eastAsia="it-IT"/>
         </w:rPr>
       </w:pPr>
-      <w:r>
-        <w:rPr>
-          <w:rFonts w:ascii="Times New Roman" w:eastAsia="Calibri" w:hAnsi="Times New Roman" w:cs="Times New Roman"/>
-          <w:sz w:val="26"/>
-          <w:szCs w:val="26"/>
-          <w:lang w:eastAsia="it-IT"/>
-        </w:rPr>
-        <w:t>Figura 2.3: Struttura dei vari movimenti del Nemico</w:t>
-      </w:r>
     </w:p>
     <w:p>
       <w:pPr>
@@ -7792,19 +7804,31 @@
           <w:rFonts w:ascii="Times New Roman" w:eastAsia="Calibri" w:hAnsi="Times New Roman" w:cs="Times New Roman"/>
           <w:sz w:val="26"/>
           <w:szCs w:val="26"/>
+          <w:lang w:eastAsia="it-IT"/>
+        </w:rPr>
+      </w:pPr>
+      <w:r>
+        <w:rPr>
+          <w:rFonts w:ascii="Times New Roman" w:eastAsia="Calibri" w:hAnsi="Times New Roman" w:cs="Times New Roman"/>
+          <w:sz w:val="26"/>
+          <w:szCs w:val="26"/>
+          <w:lang w:eastAsia="it-IT"/>
+        </w:rPr>
+        <w:t>Figura 2.5: Struttura dei vari tipi di attacco del nemico</w:t>
+      </w:r>
+    </w:p>
+    <w:p>
+      <w:pPr>
+        <w:spacing w:after="0" w:line="240" w:lineRule="auto"/>
+        <w:ind w:left="680"/>
+        <w:rPr>
+          <w:rFonts w:ascii="Times New Roman" w:eastAsia="Calibri" w:hAnsi="Times New Roman" w:cs="Times New Roman"/>
+          <w:sz w:val="26"/>
+          <w:szCs w:val="26"/>
           <w:u w:val="single"/>
           <w:lang w:eastAsia="it-IT"/>
         </w:rPr>
       </w:pPr>
-      <w:r>
-        <w:rPr>
-          <w:rFonts w:ascii="Times New Roman" w:eastAsia="Calibri" w:hAnsi="Times New Roman" w:cs="Times New Roman"/>
-          <w:sz w:val="26"/>
-          <w:szCs w:val="26"/>
-          <w:lang w:eastAsia="it-IT"/>
-        </w:rPr>
-        <w:t>Figura 2.5: Struttura dei vari tipi di attacco del nemico</w:t>
-      </w:r>
     </w:p>
     <w:p>
       <w:pPr>
@@ -8222,6 +8246,18 @@
           <w:lang w:eastAsia="it-IT"/>
         </w:rPr>
       </w:pPr>
+    </w:p>
+    <w:p>
+      <w:pPr>
+        <w:spacing w:after="0" w:line="240" w:lineRule="auto"/>
+        <w:ind w:left="680"/>
+        <w:rPr>
+          <w:rFonts w:ascii="Times New Roman" w:eastAsia="Calibri" w:hAnsi="Times New Roman" w:cs="Times New Roman"/>
+          <w:sz w:val="26"/>
+          <w:szCs w:val="26"/>
+          <w:lang w:eastAsia="it-IT"/>
+        </w:rPr>
+      </w:pPr>
       <w:r>
         <w:rPr>
           <w:rFonts w:ascii="Times New Roman" w:eastAsia="Calibri" w:hAnsi="Times New Roman" w:cs="Times New Roman"/>
@@ -8598,7 +8634,6 @@
           <w:szCs w:val="28"/>
           <w:shd w:val="clear" w:color="auto" w:fill="FFFFFF"/>
         </w:rPr>
-        <w:lastRenderedPageBreak/>
         <w:t>Gian Luca Nediani</w:t>
       </w:r>
     </w:p>
@@ -9001,7 +9036,6 @@
           <w:szCs w:val="26"/>
           <w:lang w:eastAsia="it-IT"/>
         </w:rPr>
-        <w:lastRenderedPageBreak/>
         <w:t>Il prossimo diagramma mostra invece la progettazione delle stanze:</w:t>
       </w:r>
     </w:p>
@@ -10608,7 +10642,7 @@
     <w:p>
       <w:pPr>
         <w:rPr>
-          <w:rFonts w:ascii="Times New Roman" w:eastAsia="Arial" w:hAnsi="Times New Roman" w:cs="Times New Roman"/>
+          <w:rFonts w:ascii="Times New Roman" w:hAnsi="Times New Roman" w:cs="Times New Roman"/>
           <w:sz w:val="26"/>
           <w:szCs w:val="26"/>
         </w:rPr>
@@ -10636,6 +10670,91 @@
           <w:szCs w:val="26"/>
         </w:rPr>
         <w:t xml:space="preserve">: mi sono occupata dal movimento del personaggio nel mondo di gioco, della sua interazione con i vari oggetti ed ostacoli e della capacità di attacco. </w:t>
+      </w:r>
+    </w:p>
+    <w:p>
+      <w:pPr>
+        <w:autoSpaceDE w:val="0"/>
+        <w:autoSpaceDN w:val="0"/>
+        <w:adjustRightInd w:val="0"/>
+        <w:spacing w:after="0" w:line="240" w:lineRule="auto"/>
+        <w:rPr>
+          <w:rFonts w:ascii="Times New Roman" w:hAnsi="Times New Roman" w:cs="Times New Roman"/>
+          <w:sz w:val="26"/>
+          <w:szCs w:val="26"/>
+        </w:rPr>
+      </w:pPr>
+      <w:r>
+        <w:rPr>
+          <w:rFonts w:ascii="Times New Roman" w:hAnsi="Times New Roman" w:cs="Times New Roman"/>
+          <w:sz w:val="26"/>
+          <w:szCs w:val="26"/>
+        </w:rPr>
+        <w:t>Marco Ragazzini</w:t>
+      </w:r>
+      <w:r>
+        <w:rPr>
+          <w:rFonts w:ascii="Times New Roman" w:hAnsi="Times New Roman" w:cs="Times New Roman"/>
+          <w:sz w:val="26"/>
+          <w:szCs w:val="26"/>
+        </w:rPr>
+        <w:t xml:space="preserve">: Il mio compito </w:t>
+      </w:r>
+      <w:r>
+        <w:rPr>
+          <w:rFonts w:ascii="Times New Roman" w:hAnsi="Times New Roman" w:cs="Times New Roman"/>
+          <w:sz w:val="26"/>
+          <w:szCs w:val="26"/>
+        </w:rPr>
+        <w:t>è</w:t>
+      </w:r>
+      <w:r>
+        <w:rPr>
+          <w:rFonts w:ascii="Times New Roman" w:hAnsi="Times New Roman" w:cs="Times New Roman"/>
+          <w:sz w:val="26"/>
+          <w:szCs w:val="26"/>
+        </w:rPr>
+        <w:t xml:space="preserve"> stato quello della progettazione</w:t>
+      </w:r>
+      <w:r>
+        <w:rPr>
+          <w:rFonts w:ascii="Times New Roman" w:hAnsi="Times New Roman" w:cs="Times New Roman"/>
+          <w:sz w:val="26"/>
+          <w:szCs w:val="26"/>
+        </w:rPr>
+        <w:t xml:space="preserve"> </w:t>
+      </w:r>
+      <w:r>
+        <w:rPr>
+          <w:rFonts w:ascii="Times New Roman" w:hAnsi="Times New Roman" w:cs="Times New Roman"/>
+          <w:sz w:val="26"/>
+          <w:szCs w:val="26"/>
+        </w:rPr>
+        <w:t xml:space="preserve">e implementazione </w:t>
+      </w:r>
+      <w:r>
+        <w:rPr>
+          <w:rFonts w:ascii="Times New Roman" w:hAnsi="Times New Roman" w:cs="Times New Roman"/>
+          <w:sz w:val="26"/>
+          <w:szCs w:val="26"/>
+        </w:rPr>
+        <w:t>dei nemici</w:t>
+      </w:r>
+      <w:r>
+        <w:rPr>
+          <w:rFonts w:ascii="Times New Roman" w:hAnsi="Times New Roman" w:cs="Times New Roman"/>
+          <w:sz w:val="26"/>
+          <w:szCs w:val="26"/>
+        </w:rPr>
+        <w:t xml:space="preserve"> del mondo</w:t>
+      </w:r>
+      <w:r>
+        <w:rPr>
+          <w:rFonts w:ascii="Times New Roman" w:hAnsi="Times New Roman" w:cs="Times New Roman"/>
+          <w:sz w:val="26"/>
+          <w:szCs w:val="26"/>
+        </w:rPr>
+        <w:t xml:space="preserve"> e della gestione dei proiettili. </w:t>
       </w:r>
     </w:p>
     <w:p>
@@ -11087,6 +11206,7 @@
           <w:sz w:val="26"/>
           <w:szCs w:val="26"/>
         </w:rPr>
+        <w:lastRenderedPageBreak/>
         <w:t xml:space="preserve">_ </w:t>
       </w:r>
       <w:r>
@@ -11124,7 +11244,6 @@
           <w:sz w:val="26"/>
           <w:szCs w:val="26"/>
         </w:rPr>
-        <w:lastRenderedPageBreak/>
         <w:t xml:space="preserve">_ </w:t>
       </w:r>
       <w:r>
@@ -11668,6 +11787,7 @@
           <w:szCs w:val="26"/>
           <w:lang w:eastAsia="ar-SA"/>
         </w:rPr>
+        <w:lastRenderedPageBreak/>
         <w:t>Lambda expressions</w:t>
       </w:r>
       <w:r>
@@ -11677,17 +11797,7 @@
           <w:szCs w:val="26"/>
           <w:lang w:eastAsia="ar-SA"/>
         </w:rPr>
-        <w:t xml:space="preserve">, all'interno delle classi GameViewImpl e ModelCommunicatorImpl, dove nel secondo caso mi sono state utili nel richiamare i </w:t>
-      </w:r>
-      <w:r>
-        <w:rPr>
-          <w:rFonts w:ascii="Times New Roman" w:eastAsia="Calibri" w:hAnsi="Times New Roman" w:cs="Times New Roman"/>
-          <w:sz w:val="26"/>
-          <w:szCs w:val="26"/>
-          <w:lang w:eastAsia="ar-SA"/>
-        </w:rPr>
-        <w:lastRenderedPageBreak/>
-        <w:t>metodi di tutte le entità presenti all'interno delle stanze in maniera pulita e veloce, e nel primo per richiamare la texture e coordinate delle entità da disegnare;</w:t>
+        <w:t>, all'interno delle classi GameViewImpl e ModelCommunicatorImpl, dove nel secondo caso mi sono state utili nel richiamare i metodi di tutte le entità presenti all'interno delle stanze in maniera pulita e veloce, e nel primo per richiamare la texture e coordinate delle entità da disegnare;</w:t>
       </w:r>
     </w:p>
     <w:p>
@@ -12180,7 +12290,6 @@
           <w:szCs w:val="26"/>
           <w:lang w:eastAsia="it-IT"/>
         </w:rPr>
-        <w:lastRenderedPageBreak/>
         <w:t>Per muovere il personaggio all’interno del mondo di gioco, si utilizzino i pulsanti ‘W’, ’A’, ’S’, ’D’ corrispondenti rispettivamente alle quattro direzioni alto, sinistra, basso e destra.</w:t>
       </w:r>
       <w:r>

</xml_diff>

<commit_message>
work on report (index indent)
</commit_message>
<xml_diff>
--- a/Relazione elaborato.docx
+++ b/Relazione elaborato.docx
@@ -33,11 +33,6 @@
     </w:p>
     <w:p>
       <w:pPr>
-        <w:pStyle w:val="Paragrafoelenco"/>
-        <w:numPr>
-          <w:ilvl w:val="0"/>
-          <w:numId w:val="17"/>
-        </w:numPr>
         <w:spacing w:after="0" w:line="240" w:lineRule="auto"/>
         <w:jc w:val="center"/>
         <w:rPr>
@@ -50,6 +45,18 @@
           <w:lang w:eastAsia="it-IT"/>
         </w:rPr>
       </w:pPr>
+      <w:r>
+        <w:rPr>
+          <w:rFonts w:ascii="Segoe UI" w:eastAsia="Times New Roman" w:hAnsi="Segoe UI" w:cs="Segoe UI"/>
+          <w:b/>
+          <w:bCs/>
+          <w:color w:val="000000" w:themeColor="text1"/>
+          <w:sz w:val="30"/>
+          <w:szCs w:val="30"/>
+          <w:lang w:eastAsia="it-IT"/>
+        </w:rPr>
+        <w:t>A.</w:t>
+      </w:r>
       <w:r>
         <w:rPr>
           <w:rFonts w:ascii="Segoe UI" w:eastAsia="Times New Roman" w:hAnsi="Segoe UI" w:cs="Segoe UI"/>
@@ -26593,6 +26600,95 @@
     </w:lvl>
   </w:abstractNum>
   <w:abstractNum w:abstractNumId="26" w15:restartNumberingAfterBreak="0">
+    <w:nsid w:val="471C404B"/>
+    <w:multiLevelType w:val="hybridMultilevel"/>
+    <w:tmpl w:val="9F8EBA72"/>
+    <w:lvl w:ilvl="0" w:tplc="04100015">
+      <w:start w:val="1"/>
+      <w:numFmt w:val="upperLetter"/>
+      <w:lvlText w:val="%1."/>
+      <w:lvlJc w:val="left"/>
+      <w:pPr>
+        <w:ind w:left="720" w:hanging="360"/>
+      </w:pPr>
+      <w:rPr>
+        <w:rFonts w:hint="default"/>
+      </w:rPr>
+    </w:lvl>
+    <w:lvl w:ilvl="1" w:tplc="04100019" w:tentative="1">
+      <w:start w:val="1"/>
+      <w:numFmt w:val="lowerLetter"/>
+      <w:lvlText w:val="%2."/>
+      <w:lvlJc w:val="left"/>
+      <w:pPr>
+        <w:ind w:left="1440" w:hanging="360"/>
+      </w:pPr>
+    </w:lvl>
+    <w:lvl w:ilvl="2" w:tplc="0410001B" w:tentative="1">
+      <w:start w:val="1"/>
+      <w:numFmt w:val="lowerRoman"/>
+      <w:lvlText w:val="%3."/>
+      <w:lvlJc w:val="right"/>
+      <w:pPr>
+        <w:ind w:left="2160" w:hanging="180"/>
+      </w:pPr>
+    </w:lvl>
+    <w:lvl w:ilvl="3" w:tplc="0410000F" w:tentative="1">
+      <w:start w:val="1"/>
+      <w:numFmt w:val="decimal"/>
+      <w:lvlText w:val="%4."/>
+      <w:lvlJc w:val="left"/>
+      <w:pPr>
+        <w:ind w:left="2880" w:hanging="360"/>
+      </w:pPr>
+    </w:lvl>
+    <w:lvl w:ilvl="4" w:tplc="04100019" w:tentative="1">
+      <w:start w:val="1"/>
+      <w:numFmt w:val="lowerLetter"/>
+      <w:lvlText w:val="%5."/>
+      <w:lvlJc w:val="left"/>
+      <w:pPr>
+        <w:ind w:left="3600" w:hanging="360"/>
+      </w:pPr>
+    </w:lvl>
+    <w:lvl w:ilvl="5" w:tplc="0410001B" w:tentative="1">
+      <w:start w:val="1"/>
+      <w:numFmt w:val="lowerRoman"/>
+      <w:lvlText w:val="%6."/>
+      <w:lvlJc w:val="right"/>
+      <w:pPr>
+        <w:ind w:left="4320" w:hanging="180"/>
+      </w:pPr>
+    </w:lvl>
+    <w:lvl w:ilvl="6" w:tplc="0410000F" w:tentative="1">
+      <w:start w:val="1"/>
+      <w:numFmt w:val="decimal"/>
+      <w:lvlText w:val="%7."/>
+      <w:lvlJc w:val="left"/>
+      <w:pPr>
+        <w:ind w:left="5040" w:hanging="360"/>
+      </w:pPr>
+    </w:lvl>
+    <w:lvl w:ilvl="7" w:tplc="04100019" w:tentative="1">
+      <w:start w:val="1"/>
+      <w:numFmt w:val="lowerLetter"/>
+      <w:lvlText w:val="%8."/>
+      <w:lvlJc w:val="left"/>
+      <w:pPr>
+        <w:ind w:left="5760" w:hanging="360"/>
+      </w:pPr>
+    </w:lvl>
+    <w:lvl w:ilvl="8" w:tplc="0410001B" w:tentative="1">
+      <w:start w:val="1"/>
+      <w:numFmt w:val="lowerRoman"/>
+      <w:lvlText w:val="%9."/>
+      <w:lvlJc w:val="right"/>
+      <w:pPr>
+        <w:ind w:left="6480" w:hanging="180"/>
+      </w:pPr>
+    </w:lvl>
+  </w:abstractNum>
+  <w:abstractNum w:abstractNumId="27" w15:restartNumberingAfterBreak="0">
     <w:nsid w:val="486874C3"/>
     <w:multiLevelType w:val="hybridMultilevel"/>
     <w:tmpl w:val="0A4E9392"/>
@@ -26681,7 +26777,7 @@
       </w:pPr>
     </w:lvl>
   </w:abstractNum>
-  <w:abstractNum w:abstractNumId="27" w15:restartNumberingAfterBreak="0">
+  <w:abstractNum w:abstractNumId="28" w15:restartNumberingAfterBreak="0">
     <w:nsid w:val="4ACB2522"/>
     <w:multiLevelType w:val="hybridMultilevel"/>
     <w:tmpl w:val="9E383782"/>
@@ -26767,7 +26863,7 @@
       </w:pPr>
     </w:lvl>
   </w:abstractNum>
-  <w:abstractNum w:abstractNumId="28" w15:restartNumberingAfterBreak="0">
+  <w:abstractNum w:abstractNumId="29" w15:restartNumberingAfterBreak="0">
     <w:nsid w:val="61D45143"/>
     <w:multiLevelType w:val="multilevel"/>
     <w:tmpl w:val="4E06CA00"/>
@@ -26882,7 +26978,7 @@
       </w:rPr>
     </w:lvl>
   </w:abstractNum>
-  <w:abstractNum w:abstractNumId="29" w15:restartNumberingAfterBreak="0">
+  <w:abstractNum w:abstractNumId="30" w15:restartNumberingAfterBreak="0">
     <w:nsid w:val="65176E7A"/>
     <w:multiLevelType w:val="multilevel"/>
     <w:tmpl w:val="0D642312"/>
@@ -26995,7 +27091,7 @@
       </w:rPr>
     </w:lvl>
   </w:abstractNum>
-  <w:abstractNum w:abstractNumId="30" w15:restartNumberingAfterBreak="0">
+  <w:abstractNum w:abstractNumId="31" w15:restartNumberingAfterBreak="0">
     <w:nsid w:val="67A27D7C"/>
     <w:multiLevelType w:val="multilevel"/>
     <w:tmpl w:val="C7D25302"/>
@@ -27144,7 +27240,7 @@
       </w:rPr>
     </w:lvl>
   </w:abstractNum>
-  <w:abstractNum w:abstractNumId="31" w15:restartNumberingAfterBreak="0">
+  <w:abstractNum w:abstractNumId="32" w15:restartNumberingAfterBreak="0">
     <w:nsid w:val="6B586213"/>
     <w:multiLevelType w:val="multilevel"/>
     <w:tmpl w:val="5956A3EC"/>
@@ -27293,7 +27389,7 @@
       </w:rPr>
     </w:lvl>
   </w:abstractNum>
-  <w:abstractNum w:abstractNumId="32" w15:restartNumberingAfterBreak="0">
+  <w:abstractNum w:abstractNumId="33" w15:restartNumberingAfterBreak="0">
     <w:nsid w:val="6C762F2D"/>
     <w:multiLevelType w:val="hybridMultilevel"/>
     <w:tmpl w:val="ABE4D30C"/>
@@ -27406,7 +27502,7 @@
       </w:rPr>
     </w:lvl>
   </w:abstractNum>
-  <w:abstractNum w:abstractNumId="33" w15:restartNumberingAfterBreak="0">
+  <w:abstractNum w:abstractNumId="34" w15:restartNumberingAfterBreak="0">
     <w:nsid w:val="6CCD3F6A"/>
     <w:multiLevelType w:val="multilevel"/>
     <w:tmpl w:val="1F6264D4"/>
@@ -27519,7 +27615,7 @@
       </w:rPr>
     </w:lvl>
   </w:abstractNum>
-  <w:abstractNum w:abstractNumId="34" w15:restartNumberingAfterBreak="0">
+  <w:abstractNum w:abstractNumId="35" w15:restartNumberingAfterBreak="0">
     <w:nsid w:val="6EAA4300"/>
     <w:multiLevelType w:val="multilevel"/>
     <w:tmpl w:val="1F6264D4"/>
@@ -27632,7 +27728,7 @@
       </w:rPr>
     </w:lvl>
   </w:abstractNum>
-  <w:abstractNum w:abstractNumId="35" w15:restartNumberingAfterBreak="0">
+  <w:abstractNum w:abstractNumId="36" w15:restartNumberingAfterBreak="0">
     <w:nsid w:val="6EE80390"/>
     <w:multiLevelType w:val="hybridMultilevel"/>
     <w:tmpl w:val="502068C4"/>
@@ -27745,7 +27841,7 @@
       </w:rPr>
     </w:lvl>
   </w:abstractNum>
-  <w:abstractNum w:abstractNumId="36" w15:restartNumberingAfterBreak="0">
+  <w:abstractNum w:abstractNumId="37" w15:restartNumberingAfterBreak="0">
     <w:nsid w:val="71941C8D"/>
     <w:multiLevelType w:val="multilevel"/>
     <w:tmpl w:val="1F6264D4"/>
@@ -27858,7 +27954,7 @@
       </w:rPr>
     </w:lvl>
   </w:abstractNum>
-  <w:abstractNum w:abstractNumId="37" w15:restartNumberingAfterBreak="0">
+  <w:abstractNum w:abstractNumId="38" w15:restartNumberingAfterBreak="0">
     <w:nsid w:val="77555717"/>
     <w:multiLevelType w:val="hybridMultilevel"/>
     <w:tmpl w:val="8AAEC4FE"/>
@@ -27971,7 +28067,7 @@
       </w:rPr>
     </w:lvl>
   </w:abstractNum>
-  <w:abstractNum w:abstractNumId="38" w15:restartNumberingAfterBreak="0">
+  <w:abstractNum w:abstractNumId="39" w15:restartNumberingAfterBreak="0">
     <w:nsid w:val="7A5D0AC3"/>
     <w:multiLevelType w:val="multilevel"/>
     <w:tmpl w:val="CFA43C7C"/>
@@ -28057,7 +28153,7 @@
       </w:pPr>
     </w:lvl>
   </w:abstractNum>
-  <w:abstractNum w:abstractNumId="39" w15:restartNumberingAfterBreak="0">
+  <w:abstractNum w:abstractNumId="40" w15:restartNumberingAfterBreak="0">
     <w:nsid w:val="7B570F96"/>
     <w:multiLevelType w:val="multilevel"/>
     <w:tmpl w:val="1F6264D4"/>
@@ -28179,7 +28275,7 @@
       </w:rPr>
     </w:lvl>
   </w:abstractNum>
-  <w:abstractNum w:abstractNumId="40" w15:restartNumberingAfterBreak="0">
+  <w:abstractNum w:abstractNumId="41" w15:restartNumberingAfterBreak="0">
     <w:nsid w:val="7BA424D4"/>
     <w:multiLevelType w:val="hybridMultilevel"/>
     <w:tmpl w:val="2252EA36"/>
@@ -28292,7 +28388,7 @@
       </w:rPr>
     </w:lvl>
   </w:abstractNum>
-  <w:abstractNum w:abstractNumId="41" w15:restartNumberingAfterBreak="0">
+  <w:abstractNum w:abstractNumId="42" w15:restartNumberingAfterBreak="0">
     <w:nsid w:val="7CAC1E82"/>
     <w:multiLevelType w:val="multilevel"/>
     <w:tmpl w:val="1F6264D4"/>
@@ -28405,7 +28501,7 @@
       </w:rPr>
     </w:lvl>
   </w:abstractNum>
-  <w:abstractNum w:abstractNumId="42" w15:restartNumberingAfterBreak="0">
+  <w:abstractNum w:abstractNumId="43" w15:restartNumberingAfterBreak="0">
     <w:nsid w:val="7D823F06"/>
     <w:multiLevelType w:val="multilevel"/>
     <w:tmpl w:val="113C6752"/>
@@ -28519,13 +28615,13 @@
     </w:lvl>
   </w:abstractNum>
   <w:num w:numId="1">
-    <w:abstractNumId w:val="39"/>
+    <w:abstractNumId w:val="40"/>
   </w:num>
   <w:num w:numId="2">
-    <w:abstractNumId w:val="30"/>
+    <w:abstractNumId w:val="31"/>
   </w:num>
   <w:num w:numId="3">
-    <w:abstractNumId w:val="31"/>
+    <w:abstractNumId w:val="32"/>
   </w:num>
   <w:num w:numId="4">
     <w:abstractNumId w:val="7"/>
@@ -28537,16 +28633,16 @@
     <w:abstractNumId w:val="20"/>
   </w:num>
   <w:num w:numId="7">
-    <w:abstractNumId w:val="33"/>
+    <w:abstractNumId w:val="34"/>
   </w:num>
   <w:num w:numId="8">
     <w:abstractNumId w:val="9"/>
   </w:num>
   <w:num w:numId="9">
-    <w:abstractNumId w:val="34"/>
+    <w:abstractNumId w:val="35"/>
   </w:num>
   <w:num w:numId="10">
-    <w:abstractNumId w:val="36"/>
+    <w:abstractNumId w:val="37"/>
   </w:num>
   <w:num w:numId="11">
     <w:abstractNumId w:val="12"/>
@@ -28558,19 +28654,19 @@
     <w:abstractNumId w:val="22"/>
   </w:num>
   <w:num w:numId="14">
-    <w:abstractNumId w:val="41"/>
+    <w:abstractNumId w:val="42"/>
   </w:num>
   <w:num w:numId="15">
+    <w:abstractNumId w:val="28"/>
+  </w:num>
+  <w:num w:numId="16">
+    <w:abstractNumId w:val="29"/>
+  </w:num>
+  <w:num w:numId="17">
     <w:abstractNumId w:val="27"/>
   </w:num>
-  <w:num w:numId="16">
-    <w:abstractNumId w:val="28"/>
-  </w:num>
-  <w:num w:numId="17">
-    <w:abstractNumId w:val="26"/>
-  </w:num>
   <w:num w:numId="18">
-    <w:abstractNumId w:val="38"/>
+    <w:abstractNumId w:val="39"/>
   </w:num>
   <w:num w:numId="19">
     <w:abstractNumId w:val="23"/>
@@ -28588,7 +28684,7 @@
     <w:abstractNumId w:val="16"/>
   </w:num>
   <w:num w:numId="24">
-    <w:abstractNumId w:val="42"/>
+    <w:abstractNumId w:val="43"/>
   </w:num>
   <w:num w:numId="25">
     <w:abstractNumId w:val="6"/>
@@ -28597,10 +28693,10 @@
     <w:abstractNumId w:val="18"/>
   </w:num>
   <w:num w:numId="27">
-    <w:abstractNumId w:val="29"/>
+    <w:abstractNumId w:val="30"/>
   </w:num>
   <w:num w:numId="28">
-    <w:abstractNumId w:val="37"/>
+    <w:abstractNumId w:val="38"/>
   </w:num>
   <w:num w:numId="29">
     <w:abstractNumId w:val="25"/>
@@ -28621,7 +28717,7 @@
     <w:abstractNumId w:val="19"/>
   </w:num>
   <w:num w:numId="35">
-    <w:abstractNumId w:val="35"/>
+    <w:abstractNumId w:val="36"/>
   </w:num>
   <w:num w:numId="36">
     <w:abstractNumId w:val="1"/>
@@ -28639,13 +28735,16 @@
     <w:abstractNumId w:val="5"/>
   </w:num>
   <w:num w:numId="41">
-    <w:abstractNumId w:val="40"/>
+    <w:abstractNumId w:val="41"/>
   </w:num>
   <w:num w:numId="42">
-    <w:abstractNumId w:val="32"/>
+    <w:abstractNumId w:val="33"/>
   </w:num>
   <w:num w:numId="43">
     <w:abstractNumId w:val="8"/>
+  </w:num>
+  <w:num w:numId="44">
+    <w:abstractNumId w:val="26"/>
   </w:num>
 </w:numbering>
 </file>

</xml_diff>